<commit_message>
Updates LinkedIn URL in index.html
Replaces the outdated LinkedIn profile link with the updated one.
Ensures accurate redirection to the correct user profile.
</commit_message>
<xml_diff>
--- a/docs/CV.docx
+++ b/docs/CV.docx
@@ -113,15 +113,23 @@
             <w:rStyle w:val="Hyperlink"/>
             <w:lang w:val="es-ES"/>
           </w:rPr>
-          <w:t>https://lab.anahuac.mx/~a00441445/cv/</w:t>
+          <w:t>https://lab.anahuac.</w:t>
+        </w:r>
+        <w:r>
+          <w:rPr>
+            <w:rStyle w:val="Hyperlink"/>
+            <w:lang w:val="es-ES"/>
+          </w:rPr>
+          <w:t>m</w:t>
+        </w:r>
+        <w:r>
+          <w:rPr>
+            <w:rStyle w:val="Hyperlink"/>
+            <w:lang w:val="es-ES"/>
+          </w:rPr>
+          <w:t>x/~a00441445/cv/</w:t>
         </w:r>
       </w:hyperlink>
-      <w:r>
-        <w:rPr>
-          <w:lang w:val="es-ES"/>
-        </w:rPr>
-        <w:t xml:space="preserve"> </w:t>
-      </w:r>
     </w:p>
     <w:p>
       <w:r>
@@ -391,7 +399,10 @@
         <w:pStyle w:val="ListBullet"/>
       </w:pPr>
       <w:r>
-        <w:t>Member of the Engineering Student Society</w:t>
+        <w:t xml:space="preserve">Member of the </w:t>
+      </w:r>
+      <w:r>
+        <w:t>Engineering Student Society</w:t>
       </w:r>
     </w:p>
     <w:p>
@@ -12018,6 +12029,18 @@
       <w:shd w:val="clear" w:color="auto" w:fill="E1DFDD"/>
     </w:rPr>
   </w:style>
+  <w:style w:type="character" w:styleId="FollowedHyperlink">
+    <w:name w:val="FollowedHyperlink"/>
+    <w:basedOn w:val="DefaultParagraphFont"/>
+    <w:uiPriority w:val="99"/>
+    <w:semiHidden/>
+    <w:unhideWhenUsed/>
+    <w:rsid w:val="004E7B61"/>
+    <w:rPr>
+      <w:color w:val="800080" w:themeColor="followedHyperlink"/>
+      <w:u w:val="single"/>
+    </w:rPr>
+  </w:style>
 </w:styles>
 </file>
 

</xml_diff>